<commit_message>
reglas de negocio y ecu05  ECUS terminado
</commit_message>
<xml_diff>
--- a/Sistema/ECU06 Buscar Solicitud de Prestamo.docx
+++ b/Sistema/ECU06 Buscar Solicitud de Prestamo.docx
@@ -1825,7 +1825,7 @@
           <w:sz w:val="24"/>
           <w:szCs w:val="24"/>
         </w:rPr>
-        <w:t>Iniciar Sesión</w:t>
+        <w:t>Buscar Solicitud de Prestamo</w:t>
       </w:r>
     </w:p>
     <w:p>
@@ -1885,7 +1885,16 @@
           <w:sz w:val="24"/>
           <w:szCs w:val="24"/>
         </w:rPr>
-        <w:t xml:space="preserve"> Encargado de Almacen</w:t>
+        <w:t xml:space="preserve"> Encargado de </w:t>
+      </w:r>
+      <w:r>
+        <w:rPr>
+          <w:rFonts w:ascii="Arial" w:hAnsi="Arial" w:cs="Arial"/>
+          <w:bCs/>
+          <w:sz w:val="24"/>
+          <w:szCs w:val="24"/>
+        </w:rPr>
+        <w:t>almacén</w:t>
       </w:r>
       <w:r>
         <w:rPr>
@@ -1946,6 +1955,31 @@
           <w:szCs w:val="24"/>
         </w:rPr>
         <w:t>Encargado de Almacén</w:t>
+      </w:r>
+    </w:p>
+    <w:p>
+      <w:pPr>
+        <w:autoSpaceDE w:val="0"/>
+        <w:autoSpaceDN w:val="0"/>
+        <w:adjustRightInd w:val="0"/>
+        <w:spacing w:before="120" w:after="0" w:line="240" w:lineRule="auto"/>
+        <w:ind w:firstLine="708"/>
+        <w:jc w:val="both"/>
+        <w:rPr>
+          <w:rFonts w:ascii="Arial" w:hAnsi="Arial" w:cs="Arial"/>
+          <w:bCs/>
+          <w:sz w:val="24"/>
+          <w:szCs w:val="24"/>
+        </w:rPr>
+      </w:pPr>
+      <w:r>
+        <w:rPr>
+          <w:rFonts w:ascii="Arial" w:hAnsi="Arial" w:cs="Arial"/>
+          <w:bCs/>
+          <w:sz w:val="24"/>
+          <w:szCs w:val="24"/>
+        </w:rPr>
+        <w:t>Alumno</w:t>
       </w:r>
     </w:p>
     <w:p>
@@ -2031,7 +2065,25 @@
           <w:sz w:val="24"/>
           <w:szCs w:val="24"/>
         </w:rPr>
-        <w:t>Encargado de Almacen revisa las solicitudes nuevas en la interfaz “ListaSolicitudes”</w:t>
+        <w:t xml:space="preserve">Encargado de </w:t>
+      </w:r>
+      <w:r>
+        <w:rPr>
+          <w:rFonts w:ascii="Arial" w:hAnsi="Arial" w:cs="Arial"/>
+          <w:bCs/>
+          <w:sz w:val="24"/>
+          <w:szCs w:val="24"/>
+        </w:rPr>
+        <w:t>almacén</w:t>
+      </w:r>
+      <w:r>
+        <w:rPr>
+          <w:rFonts w:ascii="Arial" w:hAnsi="Arial" w:cs="Arial"/>
+          <w:bCs/>
+          <w:sz w:val="24"/>
+          <w:szCs w:val="24"/>
+        </w:rPr>
+        <w:t xml:space="preserve"> revisa las solicitudes nuevas en la interfaz “ListaSolicitudes”</w:t>
       </w:r>
     </w:p>
     <w:p>
@@ -2070,7 +2122,16 @@
           <w:sz w:val="24"/>
           <w:szCs w:val="24"/>
         </w:rPr>
-        <w:t>ListaSolictudes” con la lista de solicitudes activas (se muestran sin fondo) y atendidas (las filas se muestran con un fondo gris claro) con las siguientes columnas.</w:t>
+        <w:t>ListaSolictudes” con la lista de solicitudes activas</w:t>
+      </w:r>
+      <w:r>
+        <w:rPr>
+          <w:rFonts w:ascii="Arial" w:hAnsi="Arial" w:cs="Arial"/>
+          <w:bCs/>
+          <w:sz w:val="24"/>
+          <w:szCs w:val="24"/>
+        </w:rPr>
+        <w:t xml:space="preserve"> y ordenadas por categoria.</w:t>
       </w:r>
     </w:p>
     <w:p>
@@ -2281,11 +2342,19 @@
       <w:r>
         <w:rPr>
           <w:rFonts w:ascii="Arial" w:hAnsi="Arial" w:cs="Arial"/>
+          <w:sz w:val="24"/>
+          <w:szCs w:val="24"/>
+        </w:rPr>
+        <w:t>check box</w:t>
+      </w:r>
+      <w:r>
+        <w:rPr>
+          <w:rFonts w:ascii="Arial" w:hAnsi="Arial" w:cs="Arial"/>
           <w:bCs/>
           <w:sz w:val="24"/>
           <w:szCs w:val="24"/>
         </w:rPr>
-        <w:t>Con los Botones: “En Cola”</w:t>
+        <w:t xml:space="preserve">: “En </w:t>
       </w:r>
       <w:r>
         <w:rPr>
@@ -2294,7 +2363,7 @@
           <w:sz w:val="24"/>
           <w:szCs w:val="24"/>
         </w:rPr>
-        <w:t>(habilitado)</w:t>
+        <w:t>Cola” (</w:t>
       </w:r>
       <w:r>
         <w:rPr>
@@ -2303,7 +2372,7 @@
           <w:sz w:val="24"/>
           <w:szCs w:val="24"/>
         </w:rPr>
-        <w:t xml:space="preserve"> y “Prestar”</w:t>
+        <w:t>habilitado)</w:t>
       </w:r>
       <w:r>
         <w:rPr>
@@ -2312,7 +2381,68 @@
           <w:sz w:val="24"/>
           <w:szCs w:val="24"/>
         </w:rPr>
-        <w:t xml:space="preserve"> (Desabilitado)</w:t>
+        <w:t xml:space="preserve"> </w:t>
+      </w:r>
+    </w:p>
+    <w:p>
+      <w:pPr>
+        <w:autoSpaceDE w:val="0"/>
+        <w:autoSpaceDN w:val="0"/>
+        <w:adjustRightInd w:val="0"/>
+        <w:spacing w:before="120" w:after="0" w:line="240" w:lineRule="auto"/>
+        <w:ind w:left="1276"/>
+        <w:jc w:val="both"/>
+        <w:rPr>
+          <w:rFonts w:ascii="Arial" w:hAnsi="Arial" w:cs="Arial"/>
+          <w:bCs/>
+          <w:sz w:val="24"/>
+          <w:szCs w:val="24"/>
+        </w:rPr>
+      </w:pPr>
+      <w:r>
+        <w:rPr>
+          <w:rFonts w:ascii="Arial" w:hAnsi="Arial" w:cs="Arial"/>
+          <w:bCs/>
+          <w:sz w:val="24"/>
+          <w:szCs w:val="24"/>
+        </w:rPr>
+        <w:t xml:space="preserve">botón: </w:t>
+      </w:r>
+      <w:r>
+        <w:rPr>
+          <w:rFonts w:ascii="Arial" w:hAnsi="Arial" w:cs="Arial"/>
+          <w:bCs/>
+          <w:sz w:val="24"/>
+          <w:szCs w:val="24"/>
+        </w:rPr>
+        <w:t>“Prestar”</w:t>
+      </w:r>
+      <w:r>
+        <w:rPr>
+          <w:rFonts w:ascii="Arial" w:hAnsi="Arial" w:cs="Arial"/>
+          <w:bCs/>
+          <w:sz w:val="24"/>
+          <w:szCs w:val="24"/>
+        </w:rPr>
+        <w:t xml:space="preserve"> (</w:t>
+      </w:r>
+      <w:r>
+        <w:rPr>
+          <w:rFonts w:ascii="Arial" w:hAnsi="Arial" w:cs="Arial"/>
+          <w:bCs/>
+          <w:sz w:val="24"/>
+          <w:szCs w:val="24"/>
+        </w:rPr>
+        <w:t>Deshabilitado</w:t>
+      </w:r>
+      <w:r>
+        <w:rPr>
+          <w:rFonts w:ascii="Arial" w:hAnsi="Arial" w:cs="Arial"/>
+          <w:bCs/>
+          <w:sz w:val="24"/>
+          <w:szCs w:val="24"/>
+        </w:rPr>
+        <w:t>)</w:t>
       </w:r>
     </w:p>
     <w:p>
@@ -2348,7 +2478,39 @@
           <w:sz w:val="24"/>
           <w:szCs w:val="24"/>
         </w:rPr>
-        <w:t>Encargado de Almacen encuentra el producto.</w:t>
+        <w:t xml:space="preserve">Encargado de </w:t>
+      </w:r>
+      <w:r>
+        <w:rPr>
+          <w:rFonts w:ascii="Arial" w:hAnsi="Arial" w:cs="Arial"/>
+          <w:sz w:val="24"/>
+          <w:szCs w:val="24"/>
+        </w:rPr>
+        <w:t>almacén</w:t>
+      </w:r>
+      <w:r>
+        <w:rPr>
+          <w:rFonts w:ascii="Arial" w:hAnsi="Arial" w:cs="Arial"/>
+          <w:sz w:val="24"/>
+          <w:szCs w:val="24"/>
+        </w:rPr>
+        <w:t xml:space="preserve"> encuentra el producto</w:t>
+      </w:r>
+      <w:r>
+        <w:rPr>
+          <w:rFonts w:ascii="Arial" w:hAnsi="Arial" w:cs="Arial"/>
+          <w:sz w:val="24"/>
+          <w:szCs w:val="24"/>
+        </w:rPr>
+        <w:t xml:space="preserve"> en almacén</w:t>
+      </w:r>
+      <w:r>
+        <w:rPr>
+          <w:rFonts w:ascii="Arial" w:hAnsi="Arial" w:cs="Arial"/>
+          <w:sz w:val="24"/>
+          <w:szCs w:val="24"/>
+        </w:rPr>
+        <w:t>.</w:t>
       </w:r>
     </w:p>
     <w:p>
@@ -2376,7 +2538,79 @@
           <w:sz w:val="24"/>
           <w:szCs w:val="24"/>
         </w:rPr>
-        <w:t>El Encargado de Almacen prepara el producto para entregar.</w:t>
+        <w:t xml:space="preserve">El Encargado de </w:t>
+      </w:r>
+      <w:r>
+        <w:rPr>
+          <w:rFonts w:ascii="Arial" w:hAnsi="Arial" w:cs="Arial"/>
+          <w:sz w:val="24"/>
+          <w:szCs w:val="24"/>
+        </w:rPr>
+        <w:t>almacén</w:t>
+      </w:r>
+      <w:r>
+        <w:rPr>
+          <w:rFonts w:ascii="Arial" w:hAnsi="Arial" w:cs="Arial"/>
+          <w:sz w:val="24"/>
+          <w:szCs w:val="24"/>
+        </w:rPr>
+        <w:t xml:space="preserve"> presiona el </w:t>
+      </w:r>
+      <w:r>
+        <w:rPr>
+          <w:rFonts w:ascii="Arial" w:hAnsi="Arial" w:cs="Arial"/>
+          <w:sz w:val="24"/>
+          <w:szCs w:val="24"/>
+        </w:rPr>
+        <w:t xml:space="preserve">check box </w:t>
+      </w:r>
+      <w:r>
+        <w:rPr>
+          <w:rFonts w:ascii="Arial" w:hAnsi="Arial" w:cs="Arial"/>
+          <w:sz w:val="24"/>
+          <w:szCs w:val="24"/>
+        </w:rPr>
+        <w:t>“E</w:t>
+      </w:r>
+      <w:r>
+        <w:rPr>
+          <w:rFonts w:ascii="Arial" w:hAnsi="Arial" w:cs="Arial"/>
+          <w:sz w:val="24"/>
+          <w:szCs w:val="24"/>
+        </w:rPr>
+        <w:t xml:space="preserve">n </w:t>
+      </w:r>
+      <w:r>
+        <w:rPr>
+          <w:rFonts w:ascii="Arial" w:hAnsi="Arial" w:cs="Arial"/>
+          <w:sz w:val="24"/>
+          <w:szCs w:val="24"/>
+        </w:rPr>
+        <w:t>C</w:t>
+      </w:r>
+      <w:r>
+        <w:rPr>
+          <w:rFonts w:ascii="Arial" w:hAnsi="Arial" w:cs="Arial"/>
+          <w:sz w:val="24"/>
+          <w:szCs w:val="24"/>
+        </w:rPr>
+        <w:t>ola</w:t>
+      </w:r>
+      <w:r>
+        <w:rPr>
+          <w:rFonts w:ascii="Arial" w:hAnsi="Arial" w:cs="Arial"/>
+          <w:sz w:val="24"/>
+          <w:szCs w:val="24"/>
+        </w:rPr>
+        <w:t>” del producto encontrado</w:t>
+      </w:r>
+      <w:r>
+        <w:rPr>
+          <w:rFonts w:ascii="Arial" w:hAnsi="Arial" w:cs="Arial"/>
+          <w:sz w:val="24"/>
+          <w:szCs w:val="24"/>
+        </w:rPr>
+        <w:t>.</w:t>
       </w:r>
     </w:p>
     <w:p>
@@ -2404,7 +2638,47 @@
           <w:sz w:val="24"/>
           <w:szCs w:val="24"/>
         </w:rPr>
-        <w:t>El Encargado de Almacen presiona el botón en “cola.</w:t>
+        <w:t xml:space="preserve">El Sistema </w:t>
+      </w:r>
+      <w:r>
+        <w:rPr>
+          <w:rFonts w:ascii="Arial" w:hAnsi="Arial" w:cs="Arial"/>
+          <w:sz w:val="24"/>
+          <w:szCs w:val="24"/>
+        </w:rPr>
+        <w:t xml:space="preserve">Cambia de color el </w:t>
+      </w:r>
+      <w:r>
+        <w:rPr>
+          <w:rFonts w:ascii="Arial" w:hAnsi="Arial" w:cs="Arial"/>
+          <w:sz w:val="24"/>
+          <w:szCs w:val="24"/>
+        </w:rPr>
+        <w:t xml:space="preserve">check box </w:t>
+      </w:r>
+      <w:r>
+        <w:rPr>
+          <w:rFonts w:ascii="Arial" w:hAnsi="Arial" w:cs="Arial"/>
+          <w:sz w:val="24"/>
+          <w:szCs w:val="24"/>
+        </w:rPr>
+        <w:t>“En Cola”</w:t>
+      </w:r>
+      <w:r>
+        <w:rPr>
+          <w:rFonts w:ascii="Arial" w:hAnsi="Arial" w:cs="Arial"/>
+          <w:sz w:val="24"/>
+          <w:szCs w:val="24"/>
+        </w:rPr>
+        <w:t xml:space="preserve"> a verde</w:t>
+      </w:r>
+      <w:r>
+        <w:rPr>
+          <w:rFonts w:ascii="Arial" w:hAnsi="Arial" w:cs="Arial"/>
+          <w:sz w:val="24"/>
+          <w:szCs w:val="24"/>
+        </w:rPr>
+        <w:t>.</w:t>
       </w:r>
     </w:p>
     <w:p>
@@ -2432,15 +2706,64 @@
           <w:sz w:val="24"/>
           <w:szCs w:val="24"/>
         </w:rPr>
-        <w:t xml:space="preserve">El Sistema </w:t>
-      </w:r>
-      <w:r>
-        <w:rPr>
-          <w:rFonts w:ascii="Arial" w:hAnsi="Arial" w:cs="Arial"/>
-          <w:sz w:val="24"/>
-          <w:szCs w:val="24"/>
-        </w:rPr>
-        <w:t>Cambia de color el botón “En Cola”</w:t>
+        <w:t xml:space="preserve">El </w:t>
+      </w:r>
+      <w:r>
+        <w:rPr>
+          <w:rFonts w:ascii="Arial" w:hAnsi="Arial" w:cs="Arial"/>
+          <w:sz w:val="24"/>
+          <w:szCs w:val="24"/>
+        </w:rPr>
+        <w:t xml:space="preserve">Sistema </w:t>
+      </w:r>
+      <w:r>
+        <w:rPr>
+          <w:rFonts w:ascii="Arial" w:hAnsi="Arial" w:cs="Arial"/>
+          <w:sz w:val="24"/>
+          <w:szCs w:val="24"/>
+        </w:rPr>
+        <w:t xml:space="preserve">habilita el </w:t>
+      </w:r>
+      <w:r>
+        <w:rPr>
+          <w:rFonts w:ascii="Arial" w:hAnsi="Arial" w:cs="Arial"/>
+          <w:bCs/>
+          <w:sz w:val="24"/>
+          <w:szCs w:val="24"/>
+        </w:rPr>
+        <w:t>botón</w:t>
+      </w:r>
+      <w:r>
+        <w:rPr>
+          <w:rFonts w:ascii="Arial" w:hAnsi="Arial" w:cs="Arial"/>
+          <w:sz w:val="24"/>
+          <w:szCs w:val="24"/>
+        </w:rPr>
+        <w:t xml:space="preserve"> </w:t>
+      </w:r>
+      <w:r>
+        <w:rPr>
+          <w:rFonts w:ascii="Arial" w:hAnsi="Arial" w:cs="Arial"/>
+          <w:sz w:val="24"/>
+          <w:szCs w:val="24"/>
+        </w:rPr>
+        <w:t>“</w:t>
+      </w:r>
+      <w:r>
+        <w:rPr>
+          <w:rFonts w:ascii="Arial" w:hAnsi="Arial" w:cs="Arial"/>
+          <w:sz w:val="24"/>
+          <w:szCs w:val="24"/>
+        </w:rPr>
+        <w:t>Prestar</w:t>
+      </w:r>
+      <w:r>
+        <w:rPr>
+          <w:rFonts w:ascii="Arial" w:hAnsi="Arial" w:cs="Arial"/>
+          <w:sz w:val="24"/>
+          <w:szCs w:val="24"/>
+        </w:rPr>
+        <w:t>”</w:t>
       </w:r>
       <w:r>
         <w:rPr>
@@ -2449,6 +2772,14 @@
           <w:szCs w:val="24"/>
         </w:rPr>
         <w:t>.</w:t>
+      </w:r>
+      <w:r>
+        <w:rPr>
+          <w:rFonts w:ascii="Arial" w:hAnsi="Arial" w:cs="Arial"/>
+          <w:sz w:val="24"/>
+          <w:szCs w:val="24"/>
+        </w:rPr>
+        <w:t xml:space="preserve"> </w:t>
       </w:r>
     </w:p>
     <w:p>
@@ -2476,23 +2807,51 @@
           <w:sz w:val="24"/>
           <w:szCs w:val="24"/>
         </w:rPr>
-        <w:t xml:space="preserve">El </w:t>
-      </w:r>
-      <w:r>
-        <w:rPr>
-          <w:rFonts w:ascii="Arial" w:hAnsi="Arial" w:cs="Arial"/>
-          <w:sz w:val="24"/>
-          <w:szCs w:val="24"/>
-        </w:rPr>
-        <w:t xml:space="preserve">Sistema </w:t>
-      </w:r>
-      <w:r>
-        <w:rPr>
-          <w:rFonts w:ascii="Arial" w:hAnsi="Arial" w:cs="Arial"/>
-          <w:sz w:val="24"/>
-          <w:szCs w:val="24"/>
-        </w:rPr>
-        <w:t>habilita el botón Prestar</w:t>
+        <w:t xml:space="preserve">El Sistema espera 5 min para </w:t>
+      </w:r>
+      <w:r>
+        <w:rPr>
+          <w:rFonts w:ascii="Arial" w:hAnsi="Arial" w:cs="Arial"/>
+          <w:sz w:val="24"/>
+          <w:szCs w:val="24"/>
+        </w:rPr>
+        <w:t>verificar el estado de solicitud a “concluido”.</w:t>
+      </w:r>
+    </w:p>
+    <w:p>
+      <w:pPr>
+        <w:pStyle w:val="Prrafodelista"/>
+        <w:numPr>
+          <w:ilvl w:val="0"/>
+          <w:numId w:val="4"/>
+        </w:numPr>
+        <w:autoSpaceDE w:val="0"/>
+        <w:autoSpaceDN w:val="0"/>
+        <w:adjustRightInd w:val="0"/>
+        <w:spacing w:before="120" w:after="0" w:line="240" w:lineRule="auto"/>
+        <w:ind w:left="1276" w:hanging="425"/>
+        <w:jc w:val="both"/>
+        <w:rPr>
+          <w:rFonts w:ascii="Arial" w:hAnsi="Arial" w:cs="Arial"/>
+          <w:sz w:val="24"/>
+          <w:szCs w:val="24"/>
+        </w:rPr>
+      </w:pPr>
+      <w:r>
+        <w:rPr>
+          <w:rFonts w:ascii="Arial" w:hAnsi="Arial" w:cs="Arial"/>
+          <w:sz w:val="24"/>
+          <w:szCs w:val="24"/>
+        </w:rPr>
+        <w:t>El Alumno se apersona en el almacén</w:t>
+      </w:r>
+      <w:r>
+        <w:rPr>
+          <w:rFonts w:ascii="Arial" w:hAnsi="Arial" w:cs="Arial"/>
+          <w:sz w:val="24"/>
+          <w:szCs w:val="24"/>
+        </w:rPr>
+        <w:t xml:space="preserve"> (CU05)</w:t>
       </w:r>
       <w:r>
         <w:rPr>
@@ -2534,21 +2893,127 @@
         <w:jc w:val="both"/>
         <w:rPr>
           <w:rFonts w:ascii="Arial" w:hAnsi="Arial" w:cs="Arial"/>
-          <w:bCs/>
-          <w:sz w:val="24"/>
-          <w:szCs w:val="24"/>
-        </w:rPr>
-      </w:pPr>
-      <w:r>
-        <w:rPr>
-          <w:rFonts w:ascii="Arial" w:hAnsi="Arial" w:cs="Arial"/>
           <w:b/>
           <w:bCs/>
           <w:sz w:val="24"/>
           <w:szCs w:val="24"/>
         </w:rPr>
-        <w:t>No tiene</w:t>
-      </w:r>
+      </w:pPr>
+      <w:r>
+        <w:rPr>
+          <w:rFonts w:ascii="Arial" w:hAnsi="Arial" w:cs="Arial"/>
+          <w:b/>
+          <w:bCs/>
+          <w:sz w:val="24"/>
+          <w:szCs w:val="24"/>
+        </w:rPr>
+        <w:t xml:space="preserve">EL </w:t>
+      </w:r>
+      <w:r>
+        <w:rPr>
+          <w:rFonts w:ascii="Arial" w:hAnsi="Arial" w:cs="Arial"/>
+          <w:b/>
+          <w:bCs/>
+          <w:sz w:val="24"/>
+          <w:szCs w:val="24"/>
+        </w:rPr>
+        <w:t>ESTADO DE SOLICITUD NO CAMBIA DE a “concluido” DESPUES DE 5 MIN MARCADO EL CHECK BOX “En Cola”.</w:t>
+      </w:r>
+    </w:p>
+    <w:p>
+      <w:pPr>
+        <w:pStyle w:val="Prrafodelista"/>
+        <w:numPr>
+          <w:ilvl w:val="0"/>
+          <w:numId w:val="22"/>
+        </w:numPr>
+        <w:autoSpaceDE w:val="0"/>
+        <w:autoSpaceDN w:val="0"/>
+        <w:adjustRightInd w:val="0"/>
+        <w:spacing w:before="120" w:after="0" w:line="240" w:lineRule="auto"/>
+        <w:jc w:val="both"/>
+        <w:rPr>
+          <w:rFonts w:ascii="Arial" w:hAnsi="Arial" w:cs="Arial"/>
+          <w:sz w:val="24"/>
+          <w:szCs w:val="24"/>
+        </w:rPr>
+      </w:pPr>
+      <w:r>
+        <w:rPr>
+          <w:rFonts w:ascii="Arial" w:hAnsi="Arial" w:cs="Arial"/>
+          <w:sz w:val="24"/>
+          <w:szCs w:val="24"/>
+        </w:rPr>
+        <w:t>El</w:t>
+      </w:r>
+      <w:r>
+        <w:rPr>
+          <w:rFonts w:ascii="Arial" w:hAnsi="Arial" w:cs="Arial"/>
+          <w:sz w:val="24"/>
+          <w:szCs w:val="24"/>
+        </w:rPr>
+        <w:t xml:space="preserve"> </w:t>
+      </w:r>
+      <w:r>
+        <w:rPr>
+          <w:rFonts w:ascii="Arial" w:hAnsi="Arial" w:cs="Arial"/>
+          <w:sz w:val="24"/>
+          <w:szCs w:val="24"/>
+        </w:rPr>
+        <w:t>Sistema verifica el estado</w:t>
+      </w:r>
+      <w:r>
+        <w:rPr>
+          <w:rFonts w:ascii="Arial" w:hAnsi="Arial" w:cs="Arial"/>
+          <w:sz w:val="24"/>
+          <w:szCs w:val="24"/>
+        </w:rPr>
+        <w:t>.</w:t>
+      </w:r>
+    </w:p>
+    <w:p>
+      <w:pPr>
+        <w:pStyle w:val="Prrafodelista"/>
+        <w:numPr>
+          <w:ilvl w:val="0"/>
+          <w:numId w:val="22"/>
+        </w:numPr>
+        <w:autoSpaceDE w:val="0"/>
+        <w:autoSpaceDN w:val="0"/>
+        <w:adjustRightInd w:val="0"/>
+        <w:spacing w:before="120" w:after="0" w:line="240" w:lineRule="auto"/>
+        <w:jc w:val="both"/>
+        <w:rPr>
+          <w:rFonts w:ascii="Arial" w:hAnsi="Arial" w:cs="Arial"/>
+          <w:sz w:val="24"/>
+          <w:szCs w:val="24"/>
+        </w:rPr>
+      </w:pPr>
+      <w:r>
+        <w:rPr>
+          <w:rFonts w:ascii="Arial" w:hAnsi="Arial" w:cs="Arial"/>
+          <w:sz w:val="24"/>
+          <w:szCs w:val="24"/>
+        </w:rPr>
+        <w:t>El Sistema elimina la Solicitud de préstamo.</w:t>
+      </w:r>
+    </w:p>
+    <w:p>
+      <w:pPr>
+        <w:pStyle w:val="Prrafodelista"/>
+        <w:autoSpaceDE w:val="0"/>
+        <w:autoSpaceDN w:val="0"/>
+        <w:adjustRightInd w:val="0"/>
+        <w:spacing w:before="120" w:after="0" w:line="240" w:lineRule="auto"/>
+        <w:ind w:left="1440"/>
+        <w:jc w:val="both"/>
+        <w:rPr>
+          <w:rFonts w:ascii="Arial" w:hAnsi="Arial" w:cs="Arial"/>
+          <w:bCs/>
+          <w:sz w:val="24"/>
+          <w:szCs w:val="24"/>
+        </w:rPr>
+      </w:pPr>
     </w:p>
     <w:p>
       <w:pPr>
@@ -2595,7 +3060,7 @@
           <w:szCs w:val="24"/>
           <w:lang w:val="es-PE"/>
         </w:rPr>
-        <w:t xml:space="preserve">El usuario </w:t>
+        <w:t xml:space="preserve">El </w:t>
       </w:r>
       <w:r>
         <w:rPr>
@@ -2604,44 +3069,8 @@
           <w:szCs w:val="24"/>
           <w:lang w:val="es-PE"/>
         </w:rPr>
-        <w:t xml:space="preserve">tiene credenciales </w:t>
-      </w:r>
-      <w:r>
-        <w:rPr>
-          <w:rFonts w:ascii="Arial" w:hAnsi="Arial" w:cs="Arial"/>
-          <w:sz w:val="24"/>
-          <w:szCs w:val="24"/>
-          <w:lang w:val="es-PE"/>
-        </w:rPr>
-        <w:t>proporcionadas por</w:t>
-      </w:r>
-      <w:r>
-        <w:rPr>
-          <w:rFonts w:ascii="Arial" w:hAnsi="Arial" w:cs="Arial"/>
-          <w:sz w:val="24"/>
-          <w:szCs w:val="24"/>
-          <w:lang w:val="es-PE"/>
-        </w:rPr>
-        <w:t xml:space="preserve"> la institución.</w:t>
-      </w:r>
-    </w:p>
-    <w:p>
-      <w:pPr>
-        <w:pStyle w:val="Ttulo1"/>
-        <w:spacing w:before="120" w:line="240" w:lineRule="auto"/>
-        <w:jc w:val="both"/>
-        <w:rPr>
-          <w:u w:val="none"/>
-        </w:rPr>
-      </w:pPr>
-      <w:bookmarkStart w:id="6" w:name="_Toc370536361"/>
-      <w:r>
-        <w:rPr>
-          <w:u w:val="none"/>
-        </w:rPr>
-        <w:t>Post-Condiciones</w:t>
-      </w:r>
-      <w:bookmarkEnd w:id="6"/>
+        <w:t>Encargado de almacén debe haber iniciado sesión.</w:t>
+      </w:r>
     </w:p>
     <w:p>
       <w:pPr>
@@ -2657,20 +3086,19 @@
         <w:jc w:val="both"/>
         <w:rPr>
           <w:rFonts w:ascii="Arial" w:hAnsi="Arial" w:cs="Arial"/>
-          <w:bCs/>
-          <w:sz w:val="24"/>
-          <w:szCs w:val="24"/>
-          <w:u w:val="single"/>
-        </w:rPr>
-      </w:pPr>
-      <w:r>
-        <w:rPr>
-          <w:rFonts w:ascii="Arial" w:hAnsi="Arial" w:cs="Arial"/>
           <w:sz w:val="24"/>
           <w:szCs w:val="24"/>
           <w:lang w:val="es-PE"/>
         </w:rPr>
-        <w:t>El sistema deberá tener el sessionAtribute para acceder a las demás Interfaces.</w:t>
+      </w:pPr>
+      <w:r>
+        <w:rPr>
+          <w:rFonts w:ascii="Arial" w:hAnsi="Arial" w:cs="Arial"/>
+          <w:sz w:val="24"/>
+          <w:szCs w:val="24"/>
+          <w:lang w:val="es-PE"/>
+        </w:rPr>
+        <w:t>Debe haber por lo menos una solicitud de préstamo.</w:t>
       </w:r>
     </w:p>
     <w:p>
@@ -2682,6 +3110,51 @@
           <w:u w:val="none"/>
         </w:rPr>
       </w:pPr>
+      <w:bookmarkStart w:id="6" w:name="_Toc370536361"/>
+      <w:r>
+        <w:rPr>
+          <w:u w:val="none"/>
+        </w:rPr>
+        <w:t>Post-Condiciones</w:t>
+      </w:r>
+      <w:bookmarkEnd w:id="6"/>
+    </w:p>
+    <w:p>
+      <w:pPr>
+        <w:pStyle w:val="Prrafodelista"/>
+        <w:autoSpaceDE w:val="0"/>
+        <w:autoSpaceDN w:val="0"/>
+        <w:adjustRightInd w:val="0"/>
+        <w:spacing w:before="120" w:after="0" w:line="240" w:lineRule="auto"/>
+        <w:ind w:left="1440"/>
+        <w:jc w:val="both"/>
+        <w:rPr>
+          <w:rFonts w:ascii="Arial" w:hAnsi="Arial" w:cs="Arial"/>
+          <w:bCs/>
+          <w:sz w:val="24"/>
+          <w:szCs w:val="24"/>
+          <w:u w:val="single"/>
+        </w:rPr>
+      </w:pPr>
+      <w:r>
+        <w:rPr>
+          <w:rFonts w:ascii="Arial" w:hAnsi="Arial" w:cs="Arial"/>
+          <w:sz w:val="24"/>
+          <w:szCs w:val="24"/>
+          <w:lang w:val="es-PE"/>
+        </w:rPr>
+        <w:t>No tiene.</w:t>
+      </w:r>
+    </w:p>
+    <w:p>
+      <w:pPr>
+        <w:pStyle w:val="Ttulo1"/>
+        <w:spacing w:before="120" w:line="240" w:lineRule="auto"/>
+        <w:jc w:val="both"/>
+        <w:rPr>
+          <w:u w:val="none"/>
+        </w:rPr>
+      </w:pPr>
       <w:bookmarkStart w:id="7" w:name="_Toc370536362"/>
       <w:r>
         <w:rPr>
@@ -2727,6 +3200,7 @@
         <w:rPr>
           <w:u w:val="none"/>
         </w:rPr>
+        <w:lastRenderedPageBreak/>
         <w:t>Requisitos Especiales</w:t>
       </w:r>
       <w:bookmarkEnd w:id="8"/>
@@ -3146,12 +3620,14 @@
             </w:rPr>
             <w:t xml:space="preserve"> </w:t>
           </w:r>
+          <w:bookmarkStart w:id="10" w:name="_Hlk168272300"/>
           <w:r>
             <w:rPr>
               <w:rFonts w:ascii="Arial" w:hAnsi="Arial" w:cs="Arial"/>
             </w:rPr>
             <w:t>Buscar Solicitud de Prestamo</w:t>
           </w:r>
+          <w:bookmarkEnd w:id="10"/>
         </w:p>
       </w:tc>
       <w:tc>
@@ -3874,6 +4350,95 @@
     </w:lvl>
   </w:abstractNum>
   <w:abstractNum w:abstractNumId="6" w15:restartNumberingAfterBreak="0">
+    <w:nsid w:val="42807320"/>
+    <w:multiLevelType w:val="hybridMultilevel"/>
+    <w:tmpl w:val="29621ED4"/>
+    <w:lvl w:ilvl="0" w:tplc="ECB0D08C">
+      <w:start w:val="1"/>
+      <w:numFmt w:val="decimal"/>
+      <w:lvlText w:val="%1."/>
+      <w:lvlJc w:val="left"/>
+      <w:pPr>
+        <w:ind w:left="1636" w:hanging="360"/>
+      </w:pPr>
+      <w:rPr>
+        <w:rFonts w:hint="default"/>
+      </w:rPr>
+    </w:lvl>
+    <w:lvl w:ilvl="1" w:tplc="0C0A0019" w:tentative="1">
+      <w:start w:val="1"/>
+      <w:numFmt w:val="lowerLetter"/>
+      <w:lvlText w:val="%2."/>
+      <w:lvlJc w:val="left"/>
+      <w:pPr>
+        <w:ind w:left="2356" w:hanging="360"/>
+      </w:pPr>
+    </w:lvl>
+    <w:lvl w:ilvl="2" w:tplc="0C0A001B" w:tentative="1">
+      <w:start w:val="1"/>
+      <w:numFmt w:val="lowerRoman"/>
+      <w:lvlText w:val="%3."/>
+      <w:lvlJc w:val="right"/>
+      <w:pPr>
+        <w:ind w:left="3076" w:hanging="180"/>
+      </w:pPr>
+    </w:lvl>
+    <w:lvl w:ilvl="3" w:tplc="0C0A000F" w:tentative="1">
+      <w:start w:val="1"/>
+      <w:numFmt w:val="decimal"/>
+      <w:lvlText w:val="%4."/>
+      <w:lvlJc w:val="left"/>
+      <w:pPr>
+        <w:ind w:left="3796" w:hanging="360"/>
+      </w:pPr>
+    </w:lvl>
+    <w:lvl w:ilvl="4" w:tplc="0C0A0019" w:tentative="1">
+      <w:start w:val="1"/>
+      <w:numFmt w:val="lowerLetter"/>
+      <w:lvlText w:val="%5."/>
+      <w:lvlJc w:val="left"/>
+      <w:pPr>
+        <w:ind w:left="4516" w:hanging="360"/>
+      </w:pPr>
+    </w:lvl>
+    <w:lvl w:ilvl="5" w:tplc="0C0A001B" w:tentative="1">
+      <w:start w:val="1"/>
+      <w:numFmt w:val="lowerRoman"/>
+      <w:lvlText w:val="%6."/>
+      <w:lvlJc w:val="right"/>
+      <w:pPr>
+        <w:ind w:left="5236" w:hanging="180"/>
+      </w:pPr>
+    </w:lvl>
+    <w:lvl w:ilvl="6" w:tplc="0C0A000F" w:tentative="1">
+      <w:start w:val="1"/>
+      <w:numFmt w:val="decimal"/>
+      <w:lvlText w:val="%7."/>
+      <w:lvlJc w:val="left"/>
+      <w:pPr>
+        <w:ind w:left="5956" w:hanging="360"/>
+      </w:pPr>
+    </w:lvl>
+    <w:lvl w:ilvl="7" w:tplc="0C0A0019" w:tentative="1">
+      <w:start w:val="1"/>
+      <w:numFmt w:val="lowerLetter"/>
+      <w:lvlText w:val="%8."/>
+      <w:lvlJc w:val="left"/>
+      <w:pPr>
+        <w:ind w:left="6676" w:hanging="360"/>
+      </w:pPr>
+    </w:lvl>
+    <w:lvl w:ilvl="8" w:tplc="0C0A001B" w:tentative="1">
+      <w:start w:val="1"/>
+      <w:numFmt w:val="lowerRoman"/>
+      <w:lvlText w:val="%9."/>
+      <w:lvlJc w:val="right"/>
+      <w:pPr>
+        <w:ind w:left="7396" w:hanging="180"/>
+      </w:pPr>
+    </w:lvl>
+  </w:abstractNum>
+  <w:abstractNum w:abstractNumId="7" w15:restartNumberingAfterBreak="0">
     <w:nsid w:val="4DF15E0F"/>
     <w:multiLevelType w:val="hybridMultilevel"/>
     <w:tmpl w:val="3D00A8C6"/>
@@ -3959,7 +4524,7 @@
       </w:pPr>
     </w:lvl>
   </w:abstractNum>
-  <w:abstractNum w:abstractNumId="7" w15:restartNumberingAfterBreak="0">
+  <w:abstractNum w:abstractNumId="8" w15:restartNumberingAfterBreak="0">
     <w:nsid w:val="50B74638"/>
     <w:multiLevelType w:val="hybridMultilevel"/>
     <w:tmpl w:val="040EEBEC"/>
@@ -4048,7 +4613,7 @@
       </w:pPr>
     </w:lvl>
   </w:abstractNum>
-  <w:abstractNum w:abstractNumId="8" w15:restartNumberingAfterBreak="0">
+  <w:abstractNum w:abstractNumId="9" w15:restartNumberingAfterBreak="0">
     <w:nsid w:val="51125596"/>
     <w:multiLevelType w:val="hybridMultilevel"/>
     <w:tmpl w:val="2F7AD5BE"/>
@@ -4176,7 +4741,7 @@
       </w:pPr>
     </w:lvl>
   </w:abstractNum>
-  <w:abstractNum w:abstractNumId="9" w15:restartNumberingAfterBreak="0">
+  <w:abstractNum w:abstractNumId="10" w15:restartNumberingAfterBreak="0">
     <w:nsid w:val="53A534C2"/>
     <w:multiLevelType w:val="hybridMultilevel"/>
     <w:tmpl w:val="040EEBEC"/>
@@ -4265,7 +4830,7 @@
       </w:pPr>
     </w:lvl>
   </w:abstractNum>
-  <w:abstractNum w:abstractNumId="10" w15:restartNumberingAfterBreak="0">
+  <w:abstractNum w:abstractNumId="11" w15:restartNumberingAfterBreak="0">
     <w:nsid w:val="550D2B16"/>
     <w:multiLevelType w:val="hybridMultilevel"/>
     <w:tmpl w:val="2A682F7E"/>
@@ -4378,7 +4943,7 @@
       </w:rPr>
     </w:lvl>
   </w:abstractNum>
-  <w:abstractNum w:abstractNumId="11" w15:restartNumberingAfterBreak="0">
+  <w:abstractNum w:abstractNumId="12" w15:restartNumberingAfterBreak="0">
     <w:nsid w:val="5C6E2E6B"/>
     <w:multiLevelType w:val="hybridMultilevel"/>
     <w:tmpl w:val="D78EF2C8"/>
@@ -4464,7 +5029,7 @@
       </w:pPr>
     </w:lvl>
   </w:abstractNum>
-  <w:abstractNum w:abstractNumId="12" w15:restartNumberingAfterBreak="0">
+  <w:abstractNum w:abstractNumId="13" w15:restartNumberingAfterBreak="0">
     <w:nsid w:val="5F3F4D56"/>
     <w:multiLevelType w:val="hybridMultilevel"/>
     <w:tmpl w:val="4C04B558"/>
@@ -4553,7 +5118,7 @@
       </w:pPr>
     </w:lvl>
   </w:abstractNum>
-  <w:abstractNum w:abstractNumId="13" w15:restartNumberingAfterBreak="0">
+  <w:abstractNum w:abstractNumId="14" w15:restartNumberingAfterBreak="0">
     <w:nsid w:val="68D2092C"/>
     <w:multiLevelType w:val="hybridMultilevel"/>
     <w:tmpl w:val="08A4BAA6"/>
@@ -4642,7 +5207,7 @@
       </w:pPr>
     </w:lvl>
   </w:abstractNum>
-  <w:abstractNum w:abstractNumId="14" w15:restartNumberingAfterBreak="0">
+  <w:abstractNum w:abstractNumId="15" w15:restartNumberingAfterBreak="0">
     <w:nsid w:val="692B7732"/>
     <w:multiLevelType w:val="hybridMultilevel"/>
     <w:tmpl w:val="59D21F8C"/>
@@ -4731,7 +5296,7 @@
       </w:pPr>
     </w:lvl>
   </w:abstractNum>
-  <w:abstractNum w:abstractNumId="15" w15:restartNumberingAfterBreak="0">
+  <w:abstractNum w:abstractNumId="16" w15:restartNumberingAfterBreak="0">
     <w:nsid w:val="6AC67E8D"/>
     <w:multiLevelType w:val="multilevel"/>
     <w:tmpl w:val="0EB6C3AA"/>
@@ -4850,7 +5415,7 @@
       </w:rPr>
     </w:lvl>
   </w:abstractNum>
-  <w:abstractNum w:abstractNumId="16" w15:restartNumberingAfterBreak="0">
+  <w:abstractNum w:abstractNumId="17" w15:restartNumberingAfterBreak="0">
     <w:nsid w:val="6CAE2C1E"/>
     <w:multiLevelType w:val="hybridMultilevel"/>
     <w:tmpl w:val="6672A58A"/>
@@ -4963,7 +5528,7 @@
       </w:rPr>
     </w:lvl>
   </w:abstractNum>
-  <w:abstractNum w:abstractNumId="17" w15:restartNumberingAfterBreak="0">
+  <w:abstractNum w:abstractNumId="18" w15:restartNumberingAfterBreak="0">
     <w:nsid w:val="78D54E5B"/>
     <w:multiLevelType w:val="hybridMultilevel"/>
     <w:tmpl w:val="7662197E"/>
@@ -5049,7 +5614,7 @@
       </w:pPr>
     </w:lvl>
   </w:abstractNum>
-  <w:abstractNum w:abstractNumId="18" w15:restartNumberingAfterBreak="0">
+  <w:abstractNum w:abstractNumId="19" w15:restartNumberingAfterBreak="0">
     <w:nsid w:val="795B7AA0"/>
     <w:multiLevelType w:val="hybridMultilevel"/>
     <w:tmpl w:val="49EEAC3E"/>
@@ -5140,37 +5705,37 @@
     </w:lvl>
   </w:abstractNum>
   <w:num w:numId="1" w16cid:durableId="1412434740">
+    <w:abstractNumId w:val="15"/>
+  </w:num>
+  <w:num w:numId="2" w16cid:durableId="868563589">
+    <w:abstractNumId w:val="11"/>
+  </w:num>
+  <w:num w:numId="3" w16cid:durableId="813067763">
     <w:abstractNumId w:val="14"/>
   </w:num>
-  <w:num w:numId="2" w16cid:durableId="868563589">
-    <w:abstractNumId w:val="10"/>
-  </w:num>
-  <w:num w:numId="3" w16cid:durableId="813067763">
-    <w:abstractNumId w:val="13"/>
-  </w:num>
   <w:num w:numId="4" w16cid:durableId="1454473012">
-    <w:abstractNumId w:val="11"/>
+    <w:abstractNumId w:val="12"/>
   </w:num>
   <w:num w:numId="5" w16cid:durableId="1203983239">
-    <w:abstractNumId w:val="16"/>
+    <w:abstractNumId w:val="17"/>
   </w:num>
   <w:num w:numId="6" w16cid:durableId="2012945219">
     <w:abstractNumId w:val="5"/>
   </w:num>
   <w:num w:numId="7" w16cid:durableId="415371304">
-    <w:abstractNumId w:val="7"/>
+    <w:abstractNumId w:val="8"/>
   </w:num>
   <w:num w:numId="8" w16cid:durableId="1365666953">
-    <w:abstractNumId w:val="9"/>
+    <w:abstractNumId w:val="10"/>
   </w:num>
   <w:num w:numId="9" w16cid:durableId="1257792280">
-    <w:abstractNumId w:val="15"/>
+    <w:abstractNumId w:val="16"/>
   </w:num>
   <w:num w:numId="10" w16cid:durableId="736512590">
-    <w:abstractNumId w:val="18"/>
+    <w:abstractNumId w:val="19"/>
   </w:num>
   <w:num w:numId="11" w16cid:durableId="1921140340">
-    <w:abstractNumId w:val="12"/>
+    <w:abstractNumId w:val="13"/>
   </w:num>
   <w:num w:numId="12" w16cid:durableId="203909847">
     <w:abstractNumId w:val="4"/>
@@ -5179,7 +5744,7 @@
     <w:abstractNumId w:val="0"/>
   </w:num>
   <w:num w:numId="14" w16cid:durableId="635179214">
-    <w:abstractNumId w:val="8"/>
+    <w:abstractNumId w:val="9"/>
   </w:num>
   <w:num w:numId="15" w16cid:durableId="1292709016">
     <w:abstractNumId w:val="3"/>
@@ -5188,18 +5753,21 @@
     <w:abstractNumId w:val="2"/>
   </w:num>
   <w:num w:numId="17" w16cid:durableId="595791694">
-    <w:abstractNumId w:val="15"/>
+    <w:abstractNumId w:val="16"/>
   </w:num>
   <w:num w:numId="18" w16cid:durableId="1837332381">
-    <w:abstractNumId w:val="15"/>
+    <w:abstractNumId w:val="16"/>
   </w:num>
   <w:num w:numId="19" w16cid:durableId="660156865">
     <w:abstractNumId w:val="1"/>
   </w:num>
   <w:num w:numId="20" w16cid:durableId="527646030">
-    <w:abstractNumId w:val="17"/>
+    <w:abstractNumId w:val="18"/>
   </w:num>
   <w:num w:numId="21" w16cid:durableId="1819610124">
+    <w:abstractNumId w:val="7"/>
+  </w:num>
+  <w:num w:numId="22" w16cid:durableId="2090618214">
     <w:abstractNumId w:val="6"/>
   </w:num>
 </w:numbering>

</xml_diff>